<commit_message>
Reflected changes in reply-to-referee file.
</commit_message>
<xml_diff>
--- a/submitted_v2/review_v3/Reply to Referees/Reply_to_referees.docx
+++ b/submitted_v2/review_v3/Reply to Referees/Reply_to_referees.docx
@@ -7165,7 +7165,7 @@
           <w:sz w:val="24"/>
           <w:szCs w:val="24"/>
         </w:rPr>
-        <w:t>Nature Communications 8 (2017) 15043 EP</w:t>
+        <w:t>Nature Communications 8 (2017) 15043</w:t>
       </w:r>
       <w:r>
         <w:rPr>
@@ -7183,7 +7183,7 @@
           <w:sz w:val="24"/>
           <w:szCs w:val="24"/>
         </w:rPr>
-        <w:t xml:space="preserve">  </w:t>
+        <w:t xml:space="preserve"> </w:t>
       </w:r>
       <w:r>
         <w:rPr>
@@ -7267,6 +7267,42 @@
           <w:szCs w:val="24"/>
         </w:rPr>
         <w:t>-1817</w:t>
+      </w:r>
+      <w:r>
+        <w:rPr>
+          <w:rFonts w:ascii="Times New Roman" w:hAnsi="Times New Roman" w:cs="Times New Roman"/>
+          <w:color w:val="000000" w:themeColor="text1"/>
+          <w:sz w:val="24"/>
+          <w:szCs w:val="24"/>
+        </w:rPr>
+        <w:t xml:space="preserve"> that are applicable for finite uses of the quantum channel, and iii)</w:t>
+      </w:r>
+      <w:r>
+        <w:rPr>
+          <w:rFonts w:ascii="Times New Roman" w:hAnsi="Times New Roman" w:cs="Times New Roman"/>
+          <w:color w:val="000000" w:themeColor="text1"/>
+          <w:sz w:val="24"/>
+          <w:szCs w:val="24"/>
+        </w:rPr>
+        <w:t xml:space="preserve"> generalization of the TGW bound </w:t>
+      </w:r>
+      <w:r>
+        <w:rPr>
+          <w:rFonts w:ascii="Times New Roman" w:hAnsi="Times New Roman" w:cs="Times New Roman"/>
+          <w:color w:val="000000" w:themeColor="text1"/>
+          <w:sz w:val="24"/>
+          <w:szCs w:val="24"/>
+        </w:rPr>
+        <w:t>that applies to</w:t>
+      </w:r>
+      <w:r>
+        <w:rPr>
+          <w:rFonts w:ascii="Times New Roman" w:hAnsi="Times New Roman" w:cs="Times New Roman"/>
+          <w:color w:val="000000" w:themeColor="text1"/>
+          <w:sz w:val="24"/>
+          <w:szCs w:val="24"/>
+        </w:rPr>
+        <w:t xml:space="preserve"> arbitrary network topolog</w:t>
       </w:r>
       <w:bookmarkStart w:id="0" w:name="_GoBack"/>
       <w:bookmarkEnd w:id="0"/>
@@ -7277,7 +7313,25 @@
           <w:sz w:val="24"/>
           <w:szCs w:val="24"/>
         </w:rPr>
-        <w:t xml:space="preserve"> that are applicable for finite uses of the quantum channel, and iii)</w:t>
+        <w:t xml:space="preserve">y in </w:t>
+      </w:r>
+      <w:r>
+        <w:rPr>
+          <w:rFonts w:ascii="Times New Roman" w:hAnsi="Times New Roman" w:cs="Times New Roman"/>
+          <w:color w:val="000000" w:themeColor="text1"/>
+          <w:sz w:val="24"/>
+          <w:szCs w:val="24"/>
+        </w:rPr>
+        <w:t>Nature Communications 7 (2016) 13523</w:t>
+      </w:r>
+      <w:r>
+        <w:rPr>
+          <w:rFonts w:ascii="Times New Roman" w:hAnsi="Times New Roman" w:cs="Times New Roman"/>
+          <w:color w:val="000000" w:themeColor="text1"/>
+          <w:sz w:val="24"/>
+          <w:szCs w:val="24"/>
+        </w:rPr>
+        <w:t>.</w:t>
       </w:r>
     </w:p>
     <w:sectPr>

</xml_diff>